<commit_message>
(+)<MDS/1> Ultima fase de preparacion
</commit_message>
<xml_diff>
--- a/MetodologiaDeDesarrolloDeSoftware/1/actividad/actividad1.docx
+++ b/MetodologiaDeDesarrolloDeSoftware/1/actividad/actividad1.docx
@@ -1223,21 +1223,7 @@
                 <w:rStyle w:val="Hipervnculo"/>
                 <w:noProof/>
               </w:rPr>
-              <w:t>Fase 3: Có</w:t>
-            </w:r>
-            <w:r>
-              <w:rPr>
-                <w:rStyle w:val="Hipervnculo"/>
-                <w:noProof/>
-              </w:rPr>
-              <w:t>d</w:t>
-            </w:r>
-            <w:r>
-              <w:rPr>
-                <w:rStyle w:val="Hipervnculo"/>
-                <w:noProof/>
-              </w:rPr>
-              <w:t>igo</w:t>
+              <w:t>Fase 3: Código</w:t>
             </w:r>
             <w:r>
               <w:rPr>
@@ -1494,7 +1480,21 @@
         <w:rPr>
           <w:lang w:val="es-GT"/>
         </w:rPr>
-        <w:t>El usuario tendrá que tener eventos para gestionar con la app.</w:t>
+        <w:t xml:space="preserve">El usuario </w:t>
+      </w:r>
+      <w:proofErr w:type="gramStart"/>
+      <w:r>
+        <w:rPr>
+          <w:lang w:val="es-GT"/>
+        </w:rPr>
+        <w:t>tendrá que tener</w:t>
+      </w:r>
+      <w:proofErr w:type="gramEnd"/>
+      <w:r>
+        <w:rPr>
+          <w:lang w:val="es-GT"/>
+        </w:rPr>
+        <w:t xml:space="preserve"> eventos para gestionar con la app.</w:t>
       </w:r>
     </w:p>
     <w:p>
@@ -1526,13 +1526,7 @@
         <w:rPr>
           <w:lang w:val="es-GT"/>
         </w:rPr>
-        <w:t>Solo los u</w:t>
-      </w:r>
-      <w:r>
-        <w:rPr>
-          <w:lang w:val="es-GT"/>
-        </w:rPr>
-        <w:t>suarios autenticados podrán gestionar eventos.</w:t>
+        <w:t>Solo los usuarios autenticados podrán gestionar eventos.</w:t>
       </w:r>
     </w:p>
     <w:p>
@@ -1721,7 +1715,23 @@
           <w:rStyle w:val="VerbatimChar"/>
           <w:lang w:val="es-GT"/>
         </w:rPr>
-        <w:t xml:space="preserve">Nombre del sistema operativo:              Microsoft Windows 10 Home Single </w:t>
+        <w:t xml:space="preserve">Nombre del sistema operativo:              Microsoft Windows 10 Home </w:t>
+      </w:r>
+      <w:proofErr w:type="gramStart"/>
+      <w:r>
+        <w:rPr>
+          <w:rStyle w:val="VerbatimChar"/>
+          <w:lang w:val="es-GT"/>
+        </w:rPr>
+        <w:t>Single</w:t>
+      </w:r>
+      <w:proofErr w:type="gramEnd"/>
+      <w:r>
+        <w:rPr>
+          <w:rStyle w:val="VerbatimChar"/>
+          <w:lang w:val="es-GT"/>
+        </w:rPr>
+        <w:t xml:space="preserve"> </w:t>
       </w:r>
       <w:proofErr w:type="spellStart"/>
       <w:r>
@@ -1756,14 +1766,7 @@
           <w:rStyle w:val="VerbatimChar"/>
           <w:lang w:val="es-GT"/>
         </w:rPr>
-        <w:t xml:space="preserve">Fabricante del </w:t>
-      </w:r>
-      <w:r>
-        <w:rPr>
-          <w:rStyle w:val="VerbatimChar"/>
-          <w:lang w:val="es-GT"/>
-        </w:rPr>
-        <w:t xml:space="preserve">sistema operativo:          Microsoft </w:t>
+        <w:t xml:space="preserve">Fabricante del sistema operativo:          Microsoft </w:t>
       </w:r>
       <w:proofErr w:type="spellStart"/>
       <w:r>
@@ -1977,13 +1980,7 @@
         <w:rPr>
           <w:lang w:val="es-GT"/>
         </w:rPr>
-        <w:t>Se re</w:t>
-      </w:r>
-      <w:r>
-        <w:rPr>
-          <w:lang w:val="es-GT"/>
-        </w:rPr>
-        <w:t xml:space="preserve">quiere como mínimo un </w:t>
+        <w:t xml:space="preserve">Se requiere como mínimo un </w:t>
       </w:r>
       <w:r>
         <w:rPr>
@@ -2333,7 +2330,7 @@
           <v:shape id="_x0000_i1025" type="#_x0000_t75" style="width:57pt;height:40.5pt" o:ole="">
             <v:imagedata r:id="rId9" o:title=""/>
           </v:shape>
-          <o:OLEObject Type="Embed" ProgID="Package" ShapeID="_x0000_i1025" DrawAspect="Content" ObjectID="_1716046054" r:id="rId10"/>
+          <o:OLEObject Type="Embed" ProgID="Package" ShapeID="_x0000_i1025" DrawAspect="Content" ObjectID="_1716046334" r:id="rId10"/>
         </w:object>
       </w:r>
       <w:r>
@@ -2344,7 +2341,7 @@
           <v:shape id="_x0000_i1026" type="#_x0000_t75" style="width:93.75pt;height:40.5pt" o:ole="">
             <v:imagedata r:id="rId11" o:title=""/>
           </v:shape>
-          <o:OLEObject Type="Embed" ProgID="Package" ShapeID="_x0000_i1026" DrawAspect="Content" ObjectID="_1716046055" r:id="rId12"/>
+          <o:OLEObject Type="Embed" ProgID="Package" ShapeID="_x0000_i1026" DrawAspect="Content" ObjectID="_1716046335" r:id="rId12"/>
         </w:object>
       </w:r>
       <w:r>
@@ -2355,7 +2352,7 @@
           <v:shape id="_x0000_i1027" type="#_x0000_t75" style="width:97.5pt;height:40.5pt" o:ole="">
             <v:imagedata r:id="rId13" o:title=""/>
           </v:shape>
-          <o:OLEObject Type="Embed" ProgID="Package" ShapeID="_x0000_i1027" DrawAspect="Content" ObjectID="_1716046056" r:id="rId14"/>
+          <o:OLEObject Type="Embed" ProgID="Package" ShapeID="_x0000_i1027" DrawAspect="Content" ObjectID="_1716046336" r:id="rId14"/>
         </w:object>
       </w:r>
       <w:r>
@@ -2366,7 +2363,7 @@
           <v:shape id="_x0000_i1028" type="#_x0000_t75" style="width:34.5pt;height:40.5pt" o:ole="">
             <v:imagedata r:id="rId15" o:title=""/>
           </v:shape>
-          <o:OLEObject Type="Embed" ProgID="Package" ShapeID="_x0000_i1028" DrawAspect="Content" ObjectID="_1716046057" r:id="rId16"/>
+          <o:OLEObject Type="Embed" ProgID="Package" ShapeID="_x0000_i1028" DrawAspect="Content" ObjectID="_1716046337" r:id="rId16"/>
         </w:object>
       </w:r>
       <w:r>
@@ -2377,7 +2374,7 @@
           <v:shape id="_x0000_i1029" type="#_x0000_t75" style="width:48.75pt;height:40.5pt" o:ole="">
             <v:imagedata r:id="rId17" o:title=""/>
           </v:shape>
-          <o:OLEObject Type="Embed" ProgID="Package" ShapeID="_x0000_i1029" DrawAspect="Content" ObjectID="_1716046058" r:id="rId18"/>
+          <o:OLEObject Type="Embed" ProgID="Package" ShapeID="_x0000_i1029" DrawAspect="Content" ObjectID="_1716046338" r:id="rId18"/>
         </w:object>
       </w:r>
       <w:r>
@@ -2388,7 +2385,7 @@
           <v:shape id="_x0000_i1030" type="#_x0000_t75" style="width:60.75pt;height:40.5pt" o:ole="">
             <v:imagedata r:id="rId19" o:title=""/>
           </v:shape>
-          <o:OLEObject Type="Embed" ProgID="Package" ShapeID="_x0000_i1030" DrawAspect="Content" ObjectID="_1716046059" r:id="rId20"/>
+          <o:OLEObject Type="Embed" ProgID="Package" ShapeID="_x0000_i1030" DrawAspect="Content" ObjectID="_1716046339" r:id="rId20"/>
         </w:object>
       </w:r>
     </w:p>
@@ -2425,7 +2422,21 @@
             <w:rStyle w:val="Hipervnculo"/>
             <w:lang w:val="es-GT"/>
           </w:rPr>
-          <w:t>aquí</w:t>
+          <w:t>aq</w:t>
+        </w:r>
+        <w:r>
+          <w:rPr>
+            <w:rStyle w:val="Hipervnculo"/>
+            <w:lang w:val="es-GT"/>
+          </w:rPr>
+          <w:t>u</w:t>
+        </w:r>
+        <w:r>
+          <w:rPr>
+            <w:rStyle w:val="Hipervnculo"/>
+            <w:lang w:val="es-GT"/>
+          </w:rPr>
+          <w:t>í</w:t>
         </w:r>
       </w:hyperlink>
       <w:r>
@@ -2893,6 +2904,13 @@
     <w:lsdException w:name="Placeholder Text" w:semiHidden="1"/>
     <w:lsdException w:name="Light Shading"/>
     <w:lsdException w:name="Light List"/>
+    <w:lsdException w:name="Light Grid"/>
+    <w:lsdException w:name="Medium Shading 1"/>
+    <w:lsdException w:name="Medium Shading 2"/>
+    <w:lsdException w:name="Medium List 1"/>
+    <w:lsdException w:name="Medium List 2"/>
+    <w:lsdException w:name="Medium Grid 1"/>
+    <w:lsdException w:name="Medium Grid 2"/>
     <w:lsdException w:name="Medium Grid 3"/>
     <w:lsdException w:name="Dark List"/>
     <w:lsdException w:name="Colorful Shading"/>
@@ -3860,6 +3878,17 @@
     <w:rPr>
       <w:color w:val="605E5C"/>
       <w:shd w:val="clear" w:color="auto" w:fill="E1DFDD"/>
+    </w:rPr>
+  </w:style>
+  <w:style w:type="character" w:styleId="Hipervnculovisitado">
+    <w:name w:val="FollowedHyperlink"/>
+    <w:basedOn w:val="Fuentedeprrafopredeter"/>
+    <w:semiHidden/>
+    <w:unhideWhenUsed/>
+    <w:rsid w:val="00443876"/>
+    <w:rPr>
+      <w:color w:val="800080" w:themeColor="followedHyperlink"/>
+      <w:u w:val="single"/>
     </w:rPr>
   </w:style>
 </w:styles>

</xml_diff>